<commit_message>
Revert "Actualización del documento de formulación del proyecto"
This reverts commit a12537a2f9e66890cbaa01fc465aa1a2f381e6ae.
</commit_message>
<xml_diff>
--- a/estructura-sistema-votaciones/Documento de formulación del proyecto.docx
+++ b/estructura-sistema-votaciones/Documento de formulación del proyecto.docx
@@ -1,6 +1,6 @@
 
 <file path=word/document.xml><?xml version="1.0" encoding="utf-8"?>
-<w:document xmlns:wpc="http://schemas.microsoft.com/office/word/2010/wordprocessingCanvas" xmlns:cx="http://schemas.microsoft.com/office/drawing/2014/chartex" xmlns:cx1="http://schemas.microsoft.com/office/drawing/2015/9/8/chartex" xmlns:cx2="http://schemas.microsoft.com/office/drawing/2015/10/21/chartex" xmlns:cx3="http://schemas.microsoft.com/office/drawing/2016/5/9/chartex" xmlns:cx4="http://schemas.microsoft.com/office/drawing/2016/5/10/chartex" xmlns:cx5="http://schemas.microsoft.com/office/drawing/2016/5/11/chartex" xmlns:cx6="http://schemas.microsoft.com/office/drawing/2016/5/12/chartex" xmlns:cx7="http://schemas.microsoft.com/office/drawing/2016/5/13/chartex" xmlns:cx8="http://schemas.microsoft.com/office/drawing/2016/5/14/chartex" xmlns:mc="http://schemas.openxmlformats.org/markup-compatibility/2006" xmlns:aink="http://schemas.microsoft.com/office/drawing/2016/ink" xmlns:am3d="http://schemas.microsoft.com/office/drawing/2017/model3d" xmlns:o="urn:schemas-microsoft-com:office:office" xmlns:oel="http://schemas.microsoft.com/office/2019/extlst" xmlns:r="http://schemas.openxmlformats.org/officeDocument/2006/relationships" xmlns:m="http://schemas.openxmlformats.org/officeDocument/2006/math" xmlns:v="urn:schemas-microsoft-com:vml" xmlns:wp14="http://schemas.microsoft.com/office/word/2010/wordprocessingDrawing" xmlns:wp="http://schemas.openxmlformats.org/drawingml/2006/wordprocessingDrawing" xmlns:w10="urn:schemas-microsoft-com:office:word" xmlns:w="http://schemas.openxmlformats.org/wordprocessingml/2006/main" xmlns:w14="http://schemas.microsoft.com/office/word/2010/wordml" xmlns:w15="http://schemas.microsoft.com/office/word/2012/wordml" xmlns:w16cex="http://schemas.microsoft.com/office/word/2018/wordml/cex" xmlns:w16cid="http://schemas.microsoft.com/office/word/2016/wordml/cid" xmlns:w16="http://schemas.microsoft.com/office/word/2018/wordml" xmlns:w16du="http://schemas.microsoft.com/office/word/2023/wordml/word16du" xmlns:w16sdtdh="http://schemas.microsoft.com/office/word/2020/wordml/sdtdatahash" xmlns:w16sdtfl="http://schemas.microsoft.com/office/word/2024/wordml/sdtformatlock" xmlns:w16se="http://schemas.microsoft.com/office/word/2015/wordml/symex" xmlns:wpg="http://schemas.microsoft.com/office/word/2010/wordprocessingGroup" xmlns:wpi="http://schemas.microsoft.com/office/word/2010/wordprocessingInk" xmlns:wne="http://schemas.microsoft.com/office/word/2006/wordml" xmlns:wps="http://schemas.microsoft.com/office/word/2010/wordprocessingShape" mc:Ignorable="w14 w15 w16se w16cid w16 w16cex w16sdtdh w16sdtfl w16du wp14">
+<w:document xmlns:wpc="http://schemas.microsoft.com/office/word/2010/wordprocessingCanvas" xmlns:cx="http://schemas.microsoft.com/office/drawing/2014/chartex" xmlns:cx1="http://schemas.microsoft.com/office/drawing/2015/9/8/chartex" xmlns:cx2="http://schemas.microsoft.com/office/drawing/2015/10/21/chartex" xmlns:cx3="http://schemas.microsoft.com/office/drawing/2016/5/9/chartex" xmlns:cx4="http://schemas.microsoft.com/office/drawing/2016/5/10/chartex" xmlns:cx5="http://schemas.microsoft.com/office/drawing/2016/5/11/chartex" xmlns:cx6="http://schemas.microsoft.com/office/drawing/2016/5/12/chartex" xmlns:cx7="http://schemas.microsoft.com/office/drawing/2016/5/13/chartex" xmlns:cx8="http://schemas.microsoft.com/office/drawing/2016/5/14/chartex" xmlns:mc="http://schemas.openxmlformats.org/markup-compatibility/2006" xmlns:aink="http://schemas.microsoft.com/office/drawing/2016/ink" xmlns:am3d="http://schemas.microsoft.com/office/drawing/2017/model3d" xmlns:o="urn:schemas-microsoft-com:office:office" xmlns:r="http://schemas.openxmlformats.org/officeDocument/2006/relationships" xmlns:m="http://schemas.openxmlformats.org/officeDocument/2006/math" xmlns:v="urn:schemas-microsoft-com:vml" xmlns:wp14="http://schemas.microsoft.com/office/word/2010/wordprocessingDrawing" xmlns:wp="http://schemas.openxmlformats.org/drawingml/2006/wordprocessingDrawing" xmlns:w10="urn:schemas-microsoft-com:office:word" xmlns:w="http://schemas.openxmlformats.org/wordprocessingml/2006/main" xmlns:w14="http://schemas.microsoft.com/office/word/2010/wordml" xmlns:w15="http://schemas.microsoft.com/office/word/2012/wordml" xmlns:w16cex="http://schemas.microsoft.com/office/word/2018/wordml/cex" xmlns:w16cid="http://schemas.microsoft.com/office/word/2016/wordml/cid" xmlns:w16="http://schemas.microsoft.com/office/word/2018/wordml" xmlns:w16sdtdh="http://schemas.microsoft.com/office/word/2020/wordml/sdtdatahash" xmlns:w16se="http://schemas.microsoft.com/office/word/2015/wordml/symex" xmlns:wpg="http://schemas.microsoft.com/office/word/2010/wordprocessingGroup" xmlns:wpi="http://schemas.microsoft.com/office/word/2010/wordprocessingInk" xmlns:wne="http://schemas.microsoft.com/office/word/2006/wordml" xmlns:wps="http://schemas.microsoft.com/office/word/2010/wordprocessingShape" mc:Ignorable="w14 w15 w16se w16cid w16 w16cex w16sdtdh wp14">
   <w:body>
     <w:p>
       <w:pPr>
@@ -8957,18 +8957,6 @@
         <w:t>equisitos funcionales</w:t>
       </w:r>
       <w:bookmarkEnd w:id="28"/>
-      <w:r>
-        <w:rPr>
-          <w:rFonts w:cs="Times New Roman"/>
-          <w:b/>
-          <w:bCs/>
-          <w:color w:val="000000" w:themeColor="text1"/>
-          <w:sz w:val="22"/>
-          <w:szCs w:val="22"/>
-          <w:lang w:val="es-MX"/>
-        </w:rPr>
-        <w:t>:</w:t>
-      </w:r>
     </w:p>
     <w:p>
       <w:pPr>
@@ -15462,14 +15450,16 @@
         </w:rPr>
         <w:t xml:space="preserve">En algún momento de nuestro periodo escolar tuvimos la linda y gratificante experiencia de cumplir con nuestro deber como estudiante de votar por alguno de los candidatos a las </w:t>
       </w:r>
-      <w:r>
-        <w:rPr>
-          <w:color w:val="000000" w:themeColor="text1"/>
-          <w:sz w:val="22"/>
-          <w:szCs w:val="22"/>
-        </w:rPr>
-        <w:t>personería</w:t>
-      </w:r>
+      <w:proofErr w:type="spellStart"/>
+      <w:r>
+        <w:rPr>
+          <w:color w:val="000000" w:themeColor="text1"/>
+          <w:sz w:val="22"/>
+          <w:szCs w:val="22"/>
+        </w:rPr>
+        <w:t>personeria</w:t>
+      </w:r>
+      <w:proofErr w:type="spellEnd"/>
       <w:r>
         <w:rPr>
           <w:color w:val="000000" w:themeColor="text1"/>
@@ -15936,13 +15926,23 @@
           <w:szCs w:val="22"/>
         </w:rPr>
       </w:pPr>
-      <w:r>
-        <w:rPr>
-          <w:color w:val="000000" w:themeColor="text1"/>
-          <w:sz w:val="22"/>
-          <w:szCs w:val="22"/>
-        </w:rPr>
-        <w:t xml:space="preserve">QuestionPro. (2024, 18 de septiembre). ¿Qué es un mapa de </w:t>
+      <w:proofErr w:type="spellStart"/>
+      <w:r>
+        <w:rPr>
+          <w:color w:val="000000" w:themeColor="text1"/>
+          <w:sz w:val="22"/>
+          <w:szCs w:val="22"/>
+        </w:rPr>
+        <w:t>QuestionPro</w:t>
+      </w:r>
+      <w:proofErr w:type="spellEnd"/>
+      <w:r>
+        <w:rPr>
+          <w:color w:val="000000" w:themeColor="text1"/>
+          <w:sz w:val="22"/>
+          <w:szCs w:val="22"/>
+        </w:rPr>
+        <w:t xml:space="preserve">. (2024, 18 de septiembre). ¿Qué es un mapa de </w:t>
       </w:r>
       <w:proofErr w:type="spellStart"/>
       <w:r>
@@ -16155,7 +16155,7 @@
 </file>
 
 <file path=word/endnotes.xml><?xml version="1.0" encoding="utf-8"?>
-<w:endnotes xmlns:wpc="http://schemas.microsoft.com/office/word/2010/wordprocessingCanvas" xmlns:cx="http://schemas.microsoft.com/office/drawing/2014/chartex" xmlns:cx1="http://schemas.microsoft.com/office/drawing/2015/9/8/chartex" xmlns:cx2="http://schemas.microsoft.com/office/drawing/2015/10/21/chartex" xmlns:cx3="http://schemas.microsoft.com/office/drawing/2016/5/9/chartex" xmlns:cx4="http://schemas.microsoft.com/office/drawing/2016/5/10/chartex" xmlns:cx5="http://schemas.microsoft.com/office/drawing/2016/5/11/chartex" xmlns:cx6="http://schemas.microsoft.com/office/drawing/2016/5/12/chartex" xmlns:cx7="http://schemas.microsoft.com/office/drawing/2016/5/13/chartex" xmlns:cx8="http://schemas.microsoft.com/office/drawing/2016/5/14/chartex" xmlns:mc="http://schemas.openxmlformats.org/markup-compatibility/2006" xmlns:aink="http://schemas.microsoft.com/office/drawing/2016/ink" xmlns:am3d="http://schemas.microsoft.com/office/drawing/2017/model3d" xmlns:o="urn:schemas-microsoft-com:office:office" xmlns:oel="http://schemas.microsoft.com/office/2019/extlst" xmlns:r="http://schemas.openxmlformats.org/officeDocument/2006/relationships" xmlns:m="http://schemas.openxmlformats.org/officeDocument/2006/math" xmlns:v="urn:schemas-microsoft-com:vml" xmlns:wp14="http://schemas.microsoft.com/office/word/2010/wordprocessingDrawing" xmlns:wp="http://schemas.openxmlformats.org/drawingml/2006/wordprocessingDrawing" xmlns:w10="urn:schemas-microsoft-com:office:word" xmlns:w="http://schemas.openxmlformats.org/wordprocessingml/2006/main" xmlns:w14="http://schemas.microsoft.com/office/word/2010/wordml" xmlns:w15="http://schemas.microsoft.com/office/word/2012/wordml" xmlns:w16cex="http://schemas.microsoft.com/office/word/2018/wordml/cex" xmlns:w16cid="http://schemas.microsoft.com/office/word/2016/wordml/cid" xmlns:w16="http://schemas.microsoft.com/office/word/2018/wordml" xmlns:w16du="http://schemas.microsoft.com/office/word/2023/wordml/word16du" xmlns:w16sdtdh="http://schemas.microsoft.com/office/word/2020/wordml/sdtdatahash" xmlns:w16sdtfl="http://schemas.microsoft.com/office/word/2024/wordml/sdtformatlock" xmlns:w16se="http://schemas.microsoft.com/office/word/2015/wordml/symex" xmlns:wpg="http://schemas.microsoft.com/office/word/2010/wordprocessingGroup" xmlns:wpi="http://schemas.microsoft.com/office/word/2010/wordprocessingInk" xmlns:wne="http://schemas.microsoft.com/office/word/2006/wordml" xmlns:wps="http://schemas.microsoft.com/office/word/2010/wordprocessingShape" mc:Ignorable="w14 w15 w16se w16cid w16 w16cex w16sdtdh w16sdtfl w16du wp14">
+<w:endnotes xmlns:wpc="http://schemas.microsoft.com/office/word/2010/wordprocessingCanvas" xmlns:cx="http://schemas.microsoft.com/office/drawing/2014/chartex" xmlns:cx1="http://schemas.microsoft.com/office/drawing/2015/9/8/chartex" xmlns:cx2="http://schemas.microsoft.com/office/drawing/2015/10/21/chartex" xmlns:cx3="http://schemas.microsoft.com/office/drawing/2016/5/9/chartex" xmlns:cx4="http://schemas.microsoft.com/office/drawing/2016/5/10/chartex" xmlns:cx5="http://schemas.microsoft.com/office/drawing/2016/5/11/chartex" xmlns:cx6="http://schemas.microsoft.com/office/drawing/2016/5/12/chartex" xmlns:cx7="http://schemas.microsoft.com/office/drawing/2016/5/13/chartex" xmlns:cx8="http://schemas.microsoft.com/office/drawing/2016/5/14/chartex" xmlns:mc="http://schemas.openxmlformats.org/markup-compatibility/2006" xmlns:aink="http://schemas.microsoft.com/office/drawing/2016/ink" xmlns:am3d="http://schemas.microsoft.com/office/drawing/2017/model3d" xmlns:o="urn:schemas-microsoft-com:office:office" xmlns:r="http://schemas.openxmlformats.org/officeDocument/2006/relationships" xmlns:m="http://schemas.openxmlformats.org/officeDocument/2006/math" xmlns:v="urn:schemas-microsoft-com:vml" xmlns:wp14="http://schemas.microsoft.com/office/word/2010/wordprocessingDrawing" xmlns:wp="http://schemas.openxmlformats.org/drawingml/2006/wordprocessingDrawing" xmlns:w10="urn:schemas-microsoft-com:office:word" xmlns:w="http://schemas.openxmlformats.org/wordprocessingml/2006/main" xmlns:w14="http://schemas.microsoft.com/office/word/2010/wordml" xmlns:w15="http://schemas.microsoft.com/office/word/2012/wordml" xmlns:w16cex="http://schemas.microsoft.com/office/word/2018/wordml/cex" xmlns:w16cid="http://schemas.microsoft.com/office/word/2016/wordml/cid" xmlns:w16="http://schemas.microsoft.com/office/word/2018/wordml" xmlns:w16sdtdh="http://schemas.microsoft.com/office/word/2020/wordml/sdtdatahash" xmlns:w16se="http://schemas.microsoft.com/office/word/2015/wordml/symex" xmlns:wpg="http://schemas.microsoft.com/office/word/2010/wordprocessingGroup" xmlns:wpi="http://schemas.microsoft.com/office/word/2010/wordprocessingInk" xmlns:wne="http://schemas.microsoft.com/office/word/2006/wordml" xmlns:wps="http://schemas.microsoft.com/office/word/2010/wordprocessingShape" mc:Ignorable="w14 w15 w16se w16cid w16 w16cex w16sdtdh wp14">
   <w:endnote w:type="separator" w:id="-1">
     <w:p>
       <w:pPr>
@@ -16180,7 +16180,7 @@
 </file>
 
 <file path=word/footnotes.xml><?xml version="1.0" encoding="utf-8"?>
-<w:footnotes xmlns:wpc="http://schemas.microsoft.com/office/word/2010/wordprocessingCanvas" xmlns:cx="http://schemas.microsoft.com/office/drawing/2014/chartex" xmlns:cx1="http://schemas.microsoft.com/office/drawing/2015/9/8/chartex" xmlns:cx2="http://schemas.microsoft.com/office/drawing/2015/10/21/chartex" xmlns:cx3="http://schemas.microsoft.com/office/drawing/2016/5/9/chartex" xmlns:cx4="http://schemas.microsoft.com/office/drawing/2016/5/10/chartex" xmlns:cx5="http://schemas.microsoft.com/office/drawing/2016/5/11/chartex" xmlns:cx6="http://schemas.microsoft.com/office/drawing/2016/5/12/chartex" xmlns:cx7="http://schemas.microsoft.com/office/drawing/2016/5/13/chartex" xmlns:cx8="http://schemas.microsoft.com/office/drawing/2016/5/14/chartex" xmlns:mc="http://schemas.openxmlformats.org/markup-compatibility/2006" xmlns:aink="http://schemas.microsoft.com/office/drawing/2016/ink" xmlns:am3d="http://schemas.microsoft.com/office/drawing/2017/model3d" xmlns:o="urn:schemas-microsoft-com:office:office" xmlns:oel="http://schemas.microsoft.com/office/2019/extlst" xmlns:r="http://schemas.openxmlformats.org/officeDocument/2006/relationships" xmlns:m="http://schemas.openxmlformats.org/officeDocument/2006/math" xmlns:v="urn:schemas-microsoft-com:vml" xmlns:wp14="http://schemas.microsoft.com/office/word/2010/wordprocessingDrawing" xmlns:wp="http://schemas.openxmlformats.org/drawingml/2006/wordprocessingDrawing" xmlns:w10="urn:schemas-microsoft-com:office:word" xmlns:w="http://schemas.openxmlformats.org/wordprocessingml/2006/main" xmlns:w14="http://schemas.microsoft.com/office/word/2010/wordml" xmlns:w15="http://schemas.microsoft.com/office/word/2012/wordml" xmlns:w16cex="http://schemas.microsoft.com/office/word/2018/wordml/cex" xmlns:w16cid="http://schemas.microsoft.com/office/word/2016/wordml/cid" xmlns:w16="http://schemas.microsoft.com/office/word/2018/wordml" xmlns:w16du="http://schemas.microsoft.com/office/word/2023/wordml/word16du" xmlns:w16sdtdh="http://schemas.microsoft.com/office/word/2020/wordml/sdtdatahash" xmlns:w16sdtfl="http://schemas.microsoft.com/office/word/2024/wordml/sdtformatlock" xmlns:w16se="http://schemas.microsoft.com/office/word/2015/wordml/symex" xmlns:wpg="http://schemas.microsoft.com/office/word/2010/wordprocessingGroup" xmlns:wpi="http://schemas.microsoft.com/office/word/2010/wordprocessingInk" xmlns:wne="http://schemas.microsoft.com/office/word/2006/wordml" xmlns:wps="http://schemas.microsoft.com/office/word/2010/wordprocessingShape" mc:Ignorable="w14 w15 w16se w16cid w16 w16cex w16sdtdh w16sdtfl w16du wp14">
+<w:footnotes xmlns:wpc="http://schemas.microsoft.com/office/word/2010/wordprocessingCanvas" xmlns:cx="http://schemas.microsoft.com/office/drawing/2014/chartex" xmlns:cx1="http://schemas.microsoft.com/office/drawing/2015/9/8/chartex" xmlns:cx2="http://schemas.microsoft.com/office/drawing/2015/10/21/chartex" xmlns:cx3="http://schemas.microsoft.com/office/drawing/2016/5/9/chartex" xmlns:cx4="http://schemas.microsoft.com/office/drawing/2016/5/10/chartex" xmlns:cx5="http://schemas.microsoft.com/office/drawing/2016/5/11/chartex" xmlns:cx6="http://schemas.microsoft.com/office/drawing/2016/5/12/chartex" xmlns:cx7="http://schemas.microsoft.com/office/drawing/2016/5/13/chartex" xmlns:cx8="http://schemas.microsoft.com/office/drawing/2016/5/14/chartex" xmlns:mc="http://schemas.openxmlformats.org/markup-compatibility/2006" xmlns:aink="http://schemas.microsoft.com/office/drawing/2016/ink" xmlns:am3d="http://schemas.microsoft.com/office/drawing/2017/model3d" xmlns:o="urn:schemas-microsoft-com:office:office" xmlns:r="http://schemas.openxmlformats.org/officeDocument/2006/relationships" xmlns:m="http://schemas.openxmlformats.org/officeDocument/2006/math" xmlns:v="urn:schemas-microsoft-com:vml" xmlns:wp14="http://schemas.microsoft.com/office/word/2010/wordprocessingDrawing" xmlns:wp="http://schemas.openxmlformats.org/drawingml/2006/wordprocessingDrawing" xmlns:w10="urn:schemas-microsoft-com:office:word" xmlns:w="http://schemas.openxmlformats.org/wordprocessingml/2006/main" xmlns:w14="http://schemas.microsoft.com/office/word/2010/wordml" xmlns:w15="http://schemas.microsoft.com/office/word/2012/wordml" xmlns:w16cex="http://schemas.microsoft.com/office/word/2018/wordml/cex" xmlns:w16cid="http://schemas.microsoft.com/office/word/2016/wordml/cid" xmlns:w16="http://schemas.microsoft.com/office/word/2018/wordml" xmlns:w16sdtdh="http://schemas.microsoft.com/office/word/2020/wordml/sdtdatahash" xmlns:w16se="http://schemas.microsoft.com/office/word/2015/wordml/symex" xmlns:wpg="http://schemas.microsoft.com/office/word/2010/wordprocessingGroup" xmlns:wpi="http://schemas.microsoft.com/office/word/2010/wordprocessingInk" xmlns:wne="http://schemas.microsoft.com/office/word/2006/wordml" xmlns:wps="http://schemas.microsoft.com/office/word/2010/wordprocessingShape" mc:Ignorable="w14 w15 w16se w16cid w16 w16cex w16sdtdh wp14">
   <w:footnote w:type="separator" w:id="-1">
     <w:p>
       <w:pPr>
@@ -16205,7 +16205,7 @@
 </file>
 
 <file path=word/header1.xml><?xml version="1.0" encoding="utf-8"?>
-<w:hdr xmlns:wpc="http://schemas.microsoft.com/office/word/2010/wordprocessingCanvas" xmlns:cx="http://schemas.microsoft.com/office/drawing/2014/chartex" xmlns:cx1="http://schemas.microsoft.com/office/drawing/2015/9/8/chartex" xmlns:cx2="http://schemas.microsoft.com/office/drawing/2015/10/21/chartex" xmlns:cx3="http://schemas.microsoft.com/office/drawing/2016/5/9/chartex" xmlns:cx4="http://schemas.microsoft.com/office/drawing/2016/5/10/chartex" xmlns:cx5="http://schemas.microsoft.com/office/drawing/2016/5/11/chartex" xmlns:cx6="http://schemas.microsoft.com/office/drawing/2016/5/12/chartex" xmlns:cx7="http://schemas.microsoft.com/office/drawing/2016/5/13/chartex" xmlns:cx8="http://schemas.microsoft.com/office/drawing/2016/5/14/chartex" xmlns:mc="http://schemas.openxmlformats.org/markup-compatibility/2006" xmlns:aink="http://schemas.microsoft.com/office/drawing/2016/ink" xmlns:am3d="http://schemas.microsoft.com/office/drawing/2017/model3d" xmlns:o="urn:schemas-microsoft-com:office:office" xmlns:oel="http://schemas.microsoft.com/office/2019/extlst" xmlns:r="http://schemas.openxmlformats.org/officeDocument/2006/relationships" xmlns:m="http://schemas.openxmlformats.org/officeDocument/2006/math" xmlns:v="urn:schemas-microsoft-com:vml" xmlns:wp14="http://schemas.microsoft.com/office/word/2010/wordprocessingDrawing" xmlns:wp="http://schemas.openxmlformats.org/drawingml/2006/wordprocessingDrawing" xmlns:w10="urn:schemas-microsoft-com:office:word" xmlns:w="http://schemas.openxmlformats.org/wordprocessingml/2006/main" xmlns:w14="http://schemas.microsoft.com/office/word/2010/wordml" xmlns:w15="http://schemas.microsoft.com/office/word/2012/wordml" xmlns:w16cex="http://schemas.microsoft.com/office/word/2018/wordml/cex" xmlns:w16cid="http://schemas.microsoft.com/office/word/2016/wordml/cid" xmlns:w16="http://schemas.microsoft.com/office/word/2018/wordml" xmlns:w16du="http://schemas.microsoft.com/office/word/2023/wordml/word16du" xmlns:w16sdtdh="http://schemas.microsoft.com/office/word/2020/wordml/sdtdatahash" xmlns:w16sdtfl="http://schemas.microsoft.com/office/word/2024/wordml/sdtformatlock" xmlns:w16se="http://schemas.microsoft.com/office/word/2015/wordml/symex" xmlns:wpg="http://schemas.microsoft.com/office/word/2010/wordprocessingGroup" xmlns:wpi="http://schemas.microsoft.com/office/word/2010/wordprocessingInk" xmlns:wne="http://schemas.microsoft.com/office/word/2006/wordml" xmlns:wps="http://schemas.microsoft.com/office/word/2010/wordprocessingShape" mc:Ignorable="w14 w15 w16se w16cid w16 w16cex w16sdtdh w16sdtfl w16du wp14">
+<w:hdr xmlns:wpc="http://schemas.microsoft.com/office/word/2010/wordprocessingCanvas" xmlns:cx="http://schemas.microsoft.com/office/drawing/2014/chartex" xmlns:cx1="http://schemas.microsoft.com/office/drawing/2015/9/8/chartex" xmlns:cx2="http://schemas.microsoft.com/office/drawing/2015/10/21/chartex" xmlns:cx3="http://schemas.microsoft.com/office/drawing/2016/5/9/chartex" xmlns:cx4="http://schemas.microsoft.com/office/drawing/2016/5/10/chartex" xmlns:cx5="http://schemas.microsoft.com/office/drawing/2016/5/11/chartex" xmlns:cx6="http://schemas.microsoft.com/office/drawing/2016/5/12/chartex" xmlns:cx7="http://schemas.microsoft.com/office/drawing/2016/5/13/chartex" xmlns:cx8="http://schemas.microsoft.com/office/drawing/2016/5/14/chartex" xmlns:mc="http://schemas.openxmlformats.org/markup-compatibility/2006" xmlns:aink="http://schemas.microsoft.com/office/drawing/2016/ink" xmlns:am3d="http://schemas.microsoft.com/office/drawing/2017/model3d" xmlns:o="urn:schemas-microsoft-com:office:office" xmlns:r="http://schemas.openxmlformats.org/officeDocument/2006/relationships" xmlns:m="http://schemas.openxmlformats.org/officeDocument/2006/math" xmlns:v="urn:schemas-microsoft-com:vml" xmlns:wp14="http://schemas.microsoft.com/office/word/2010/wordprocessingDrawing" xmlns:wp="http://schemas.openxmlformats.org/drawingml/2006/wordprocessingDrawing" xmlns:w10="urn:schemas-microsoft-com:office:word" xmlns:w="http://schemas.openxmlformats.org/wordprocessingml/2006/main" xmlns:w14="http://schemas.microsoft.com/office/word/2010/wordml" xmlns:w15="http://schemas.microsoft.com/office/word/2012/wordml" xmlns:w16cex="http://schemas.microsoft.com/office/word/2018/wordml/cex" xmlns:w16cid="http://schemas.microsoft.com/office/word/2016/wordml/cid" xmlns:w16="http://schemas.microsoft.com/office/word/2018/wordml" xmlns:w16sdtdh="http://schemas.microsoft.com/office/word/2020/wordml/sdtdatahash" xmlns:w16se="http://schemas.microsoft.com/office/word/2015/wordml/symex" xmlns:wpg="http://schemas.microsoft.com/office/word/2010/wordprocessingGroup" xmlns:wpi="http://schemas.microsoft.com/office/word/2010/wordprocessingInk" xmlns:wne="http://schemas.microsoft.com/office/word/2006/wordml" xmlns:wps="http://schemas.microsoft.com/office/word/2010/wordprocessingShape" mc:Ignorable="w14 w15 w16se w16cid w16 w16cex w16sdtdh wp14">
   <w:p>
     <w:pPr>
       <w:pStyle w:val="Encabezado"/>
@@ -16282,7 +16282,7 @@
 </file>
 
 <file path=word/numbering.xml><?xml version="1.0" encoding="utf-8"?>
-<w:numbering xmlns:wpc="http://schemas.microsoft.com/office/word/2010/wordprocessingCanvas" xmlns:cx="http://schemas.microsoft.com/office/drawing/2014/chartex" xmlns:cx1="http://schemas.microsoft.com/office/drawing/2015/9/8/chartex" xmlns:cx2="http://schemas.microsoft.com/office/drawing/2015/10/21/chartex" xmlns:cx3="http://schemas.microsoft.com/office/drawing/2016/5/9/chartex" xmlns:cx4="http://schemas.microsoft.com/office/drawing/2016/5/10/chartex" xmlns:cx5="http://schemas.microsoft.com/office/drawing/2016/5/11/chartex" xmlns:cx6="http://schemas.microsoft.com/office/drawing/2016/5/12/chartex" xmlns:cx7="http://schemas.microsoft.com/office/drawing/2016/5/13/chartex" xmlns:cx8="http://schemas.microsoft.com/office/drawing/2016/5/14/chartex" xmlns:mc="http://schemas.openxmlformats.org/markup-compatibility/2006" xmlns:aink="http://schemas.microsoft.com/office/drawing/2016/ink" xmlns:am3d="http://schemas.microsoft.com/office/drawing/2017/model3d" xmlns:o="urn:schemas-microsoft-com:office:office" xmlns:oel="http://schemas.microsoft.com/office/2019/extlst" xmlns:r="http://schemas.openxmlformats.org/officeDocument/2006/relationships" xmlns:m="http://schemas.openxmlformats.org/officeDocument/2006/math" xmlns:v="urn:schemas-microsoft-com:vml" xmlns:wp14="http://schemas.microsoft.com/office/word/2010/wordprocessingDrawing" xmlns:wp="http://schemas.openxmlformats.org/drawingml/2006/wordprocessingDrawing" xmlns:w10="urn:schemas-microsoft-com:office:word" xmlns:w="http://schemas.openxmlformats.org/wordprocessingml/2006/main" xmlns:w14="http://schemas.microsoft.com/office/word/2010/wordml" xmlns:w15="http://schemas.microsoft.com/office/word/2012/wordml" xmlns:w16cex="http://schemas.microsoft.com/office/word/2018/wordml/cex" xmlns:w16cid="http://schemas.microsoft.com/office/word/2016/wordml/cid" xmlns:w16="http://schemas.microsoft.com/office/word/2018/wordml" xmlns:w16du="http://schemas.microsoft.com/office/word/2023/wordml/word16du" xmlns:w16sdtdh="http://schemas.microsoft.com/office/word/2020/wordml/sdtdatahash" xmlns:w16sdtfl="http://schemas.microsoft.com/office/word/2024/wordml/sdtformatlock" xmlns:w16se="http://schemas.microsoft.com/office/word/2015/wordml/symex" xmlns:wpg="http://schemas.microsoft.com/office/word/2010/wordprocessingGroup" xmlns:wpi="http://schemas.microsoft.com/office/word/2010/wordprocessingInk" xmlns:wne="http://schemas.microsoft.com/office/word/2006/wordml" xmlns:wps="http://schemas.microsoft.com/office/word/2010/wordprocessingShape" mc:Ignorable="w14 w15 w16se w16cid w16 w16cex w16sdtdh w16sdtfl w16du wp14">
+<w:numbering xmlns:wpc="http://schemas.microsoft.com/office/word/2010/wordprocessingCanvas" xmlns:cx="http://schemas.microsoft.com/office/drawing/2014/chartex" xmlns:cx1="http://schemas.microsoft.com/office/drawing/2015/9/8/chartex" xmlns:cx2="http://schemas.microsoft.com/office/drawing/2015/10/21/chartex" xmlns:cx3="http://schemas.microsoft.com/office/drawing/2016/5/9/chartex" xmlns:cx4="http://schemas.microsoft.com/office/drawing/2016/5/10/chartex" xmlns:cx5="http://schemas.microsoft.com/office/drawing/2016/5/11/chartex" xmlns:cx6="http://schemas.microsoft.com/office/drawing/2016/5/12/chartex" xmlns:cx7="http://schemas.microsoft.com/office/drawing/2016/5/13/chartex" xmlns:cx8="http://schemas.microsoft.com/office/drawing/2016/5/14/chartex" xmlns:mc="http://schemas.openxmlformats.org/markup-compatibility/2006" xmlns:aink="http://schemas.microsoft.com/office/drawing/2016/ink" xmlns:am3d="http://schemas.microsoft.com/office/drawing/2017/model3d" xmlns:o="urn:schemas-microsoft-com:office:office" xmlns:r="http://schemas.openxmlformats.org/officeDocument/2006/relationships" xmlns:m="http://schemas.openxmlformats.org/officeDocument/2006/math" xmlns:v="urn:schemas-microsoft-com:vml" xmlns:wp14="http://schemas.microsoft.com/office/word/2010/wordprocessingDrawing" xmlns:wp="http://schemas.openxmlformats.org/drawingml/2006/wordprocessingDrawing" xmlns:w10="urn:schemas-microsoft-com:office:word" xmlns:w="http://schemas.openxmlformats.org/wordprocessingml/2006/main" xmlns:w14="http://schemas.microsoft.com/office/word/2010/wordml" xmlns:w15="http://schemas.microsoft.com/office/word/2012/wordml" xmlns:w16cex="http://schemas.microsoft.com/office/word/2018/wordml/cex" xmlns:w16cid="http://schemas.microsoft.com/office/word/2016/wordml/cid" xmlns:w16="http://schemas.microsoft.com/office/word/2018/wordml" xmlns:w16sdtdh="http://schemas.microsoft.com/office/word/2020/wordml/sdtdatahash" xmlns:w16se="http://schemas.microsoft.com/office/word/2015/wordml/symex" xmlns:wpg="http://schemas.microsoft.com/office/word/2010/wordprocessingGroup" xmlns:wpi="http://schemas.microsoft.com/office/word/2010/wordprocessingInk" xmlns:wne="http://schemas.microsoft.com/office/word/2006/wordml" xmlns:wps="http://schemas.microsoft.com/office/word/2010/wordprocessingShape" mc:Ignorable="w14 w15 w16se w16cid w16 w16cex w16sdtdh wp14">
   <w:abstractNum w:abstractNumId="0" w15:restartNumberingAfterBreak="0">
     <w:nsid w:val="FFFFFF88"/>
     <w:multiLevelType w:val="singleLevel"/>
@@ -21649,161 +21649,161 @@
       </w:rPr>
     </w:lvl>
   </w:abstractNum>
-  <w:num w:numId="1" w16cid:durableId="1507090259">
+  <w:num w:numId="1">
     <w:abstractNumId w:val="2"/>
   </w:num>
-  <w:num w:numId="2" w16cid:durableId="290866642">
+  <w:num w:numId="2">
     <w:abstractNumId w:val="33"/>
   </w:num>
-  <w:num w:numId="3" w16cid:durableId="674922244">
+  <w:num w:numId="3">
     <w:abstractNumId w:val="4"/>
   </w:num>
-  <w:num w:numId="4" w16cid:durableId="2142307174">
+  <w:num w:numId="4">
     <w:abstractNumId w:val="31"/>
   </w:num>
-  <w:num w:numId="5" w16cid:durableId="442116001">
+  <w:num w:numId="5">
     <w:abstractNumId w:val="44"/>
   </w:num>
-  <w:num w:numId="6" w16cid:durableId="755443092">
+  <w:num w:numId="6">
     <w:abstractNumId w:val="41"/>
   </w:num>
-  <w:num w:numId="7" w16cid:durableId="945502581">
+  <w:num w:numId="7">
     <w:abstractNumId w:val="26"/>
   </w:num>
-  <w:num w:numId="8" w16cid:durableId="2054961435">
+  <w:num w:numId="8">
     <w:abstractNumId w:val="39"/>
   </w:num>
-  <w:num w:numId="9" w16cid:durableId="1344477612">
+  <w:num w:numId="9">
     <w:abstractNumId w:val="45"/>
   </w:num>
-  <w:num w:numId="10" w16cid:durableId="1038972510">
+  <w:num w:numId="10">
     <w:abstractNumId w:val="19"/>
   </w:num>
-  <w:num w:numId="11" w16cid:durableId="2053143158">
+  <w:num w:numId="11">
     <w:abstractNumId w:val="17"/>
   </w:num>
-  <w:num w:numId="12" w16cid:durableId="2060665676">
+  <w:num w:numId="12">
     <w:abstractNumId w:val="42"/>
   </w:num>
-  <w:num w:numId="13" w16cid:durableId="523790954">
+  <w:num w:numId="13">
     <w:abstractNumId w:val="23"/>
   </w:num>
-  <w:num w:numId="14" w16cid:durableId="15159570">
+  <w:num w:numId="14">
     <w:abstractNumId w:val="15"/>
   </w:num>
-  <w:num w:numId="15" w16cid:durableId="1470712072">
+  <w:num w:numId="15">
     <w:abstractNumId w:val="12"/>
   </w:num>
-  <w:num w:numId="16" w16cid:durableId="702636234">
+  <w:num w:numId="16">
     <w:abstractNumId w:val="5"/>
   </w:num>
-  <w:num w:numId="17" w16cid:durableId="1434788355">
+  <w:num w:numId="17">
     <w:abstractNumId w:val="47"/>
   </w:num>
-  <w:num w:numId="18" w16cid:durableId="1589540435">
+  <w:num w:numId="18">
     <w:abstractNumId w:val="36"/>
   </w:num>
-  <w:num w:numId="19" w16cid:durableId="1367020991">
+  <w:num w:numId="19">
     <w:abstractNumId w:val="22"/>
   </w:num>
-  <w:num w:numId="20" w16cid:durableId="2107189118">
+  <w:num w:numId="20">
     <w:abstractNumId w:val="46"/>
   </w:num>
-  <w:num w:numId="21" w16cid:durableId="225143547">
+  <w:num w:numId="21">
     <w:abstractNumId w:val="7"/>
   </w:num>
-  <w:num w:numId="22" w16cid:durableId="392197396">
+  <w:num w:numId="22">
     <w:abstractNumId w:val="3"/>
   </w:num>
-  <w:num w:numId="23" w16cid:durableId="1592397155">
+  <w:num w:numId="23">
     <w:abstractNumId w:val="13"/>
   </w:num>
-  <w:num w:numId="24" w16cid:durableId="1107776006">
+  <w:num w:numId="24">
     <w:abstractNumId w:val="40"/>
   </w:num>
-  <w:num w:numId="25" w16cid:durableId="1994991204">
+  <w:num w:numId="25">
     <w:abstractNumId w:val="35"/>
   </w:num>
-  <w:num w:numId="26" w16cid:durableId="244531784">
+  <w:num w:numId="26">
     <w:abstractNumId w:val="18"/>
   </w:num>
-  <w:num w:numId="27" w16cid:durableId="1675304701">
+  <w:num w:numId="27">
     <w:abstractNumId w:val="25"/>
   </w:num>
-  <w:num w:numId="28" w16cid:durableId="218710621">
+  <w:num w:numId="28">
     <w:abstractNumId w:val="32"/>
   </w:num>
-  <w:num w:numId="29" w16cid:durableId="1276248352">
+  <w:num w:numId="29">
     <w:abstractNumId w:val="48"/>
   </w:num>
-  <w:num w:numId="30" w16cid:durableId="501892536">
+  <w:num w:numId="30">
     <w:abstractNumId w:val="43"/>
   </w:num>
-  <w:num w:numId="31" w16cid:durableId="602959412">
+  <w:num w:numId="31">
     <w:abstractNumId w:val="21"/>
   </w:num>
-  <w:num w:numId="32" w16cid:durableId="191578588">
+  <w:num w:numId="32">
     <w:abstractNumId w:val="14"/>
   </w:num>
-  <w:num w:numId="33" w16cid:durableId="156456608">
+  <w:num w:numId="33">
     <w:abstractNumId w:val="37"/>
   </w:num>
-  <w:num w:numId="34" w16cid:durableId="1059017734">
+  <w:num w:numId="34">
     <w:abstractNumId w:val="38"/>
   </w:num>
-  <w:num w:numId="35" w16cid:durableId="950092807">
+  <w:num w:numId="35">
     <w:abstractNumId w:val="34"/>
   </w:num>
-  <w:num w:numId="36" w16cid:durableId="1839152786">
+  <w:num w:numId="36">
     <w:abstractNumId w:val="49"/>
   </w:num>
-  <w:num w:numId="37" w16cid:durableId="1547526167">
+  <w:num w:numId="37">
     <w:abstractNumId w:val="6"/>
   </w:num>
-  <w:num w:numId="38" w16cid:durableId="1015419656">
+  <w:num w:numId="38">
     <w:abstractNumId w:val="30"/>
   </w:num>
-  <w:num w:numId="39" w16cid:durableId="1673801771">
+  <w:num w:numId="39">
     <w:abstractNumId w:val="10"/>
   </w:num>
-  <w:num w:numId="40" w16cid:durableId="1339848926">
+  <w:num w:numId="40">
     <w:abstractNumId w:val="28"/>
   </w:num>
-  <w:num w:numId="41" w16cid:durableId="688682960">
+  <w:num w:numId="41">
     <w:abstractNumId w:val="24"/>
   </w:num>
-  <w:num w:numId="42" w16cid:durableId="706444876">
+  <w:num w:numId="42">
     <w:abstractNumId w:val="11"/>
   </w:num>
-  <w:num w:numId="43" w16cid:durableId="1659262242">
+  <w:num w:numId="43">
     <w:abstractNumId w:val="1"/>
   </w:num>
-  <w:num w:numId="44" w16cid:durableId="573047456">
+  <w:num w:numId="44">
     <w:abstractNumId w:val="0"/>
   </w:num>
-  <w:num w:numId="45" w16cid:durableId="531460362">
+  <w:num w:numId="45">
     <w:abstractNumId w:val="8"/>
   </w:num>
-  <w:num w:numId="46" w16cid:durableId="857736023">
+  <w:num w:numId="46">
     <w:abstractNumId w:val="20"/>
   </w:num>
-  <w:num w:numId="47" w16cid:durableId="776369739">
+  <w:num w:numId="47">
     <w:abstractNumId w:val="16"/>
   </w:num>
-  <w:num w:numId="48" w16cid:durableId="1543594750">
+  <w:num w:numId="48">
     <w:abstractNumId w:val="9"/>
   </w:num>
-  <w:num w:numId="49" w16cid:durableId="1707825051">
+  <w:num w:numId="49">
     <w:abstractNumId w:val="29"/>
   </w:num>
-  <w:num w:numId="50" w16cid:durableId="370348400">
+  <w:num w:numId="50">
     <w:abstractNumId w:val="27"/>
   </w:num>
 </w:numbering>
 </file>
 
 <file path=word/styles.xml><?xml version="1.0" encoding="utf-8"?>
-<w:styles xmlns:mc="http://schemas.openxmlformats.org/markup-compatibility/2006" xmlns:r="http://schemas.openxmlformats.org/officeDocument/2006/relationships" xmlns:w="http://schemas.openxmlformats.org/wordprocessingml/2006/main" xmlns:w14="http://schemas.microsoft.com/office/word/2010/wordml" xmlns:w15="http://schemas.microsoft.com/office/word/2012/wordml" xmlns:w16cex="http://schemas.microsoft.com/office/word/2018/wordml/cex" xmlns:w16cid="http://schemas.microsoft.com/office/word/2016/wordml/cid" xmlns:w16="http://schemas.microsoft.com/office/word/2018/wordml" xmlns:w16du="http://schemas.microsoft.com/office/word/2023/wordml/word16du" xmlns:w16sdtdh="http://schemas.microsoft.com/office/word/2020/wordml/sdtdatahash" xmlns:w16sdtfl="http://schemas.microsoft.com/office/word/2024/wordml/sdtformatlock" xmlns:w16se="http://schemas.microsoft.com/office/word/2015/wordml/symex" mc:Ignorable="w14 w15 w16se w16cid w16 w16cex w16sdtdh w16sdtfl w16du">
+<w:styles xmlns:mc="http://schemas.openxmlformats.org/markup-compatibility/2006" xmlns:r="http://schemas.openxmlformats.org/officeDocument/2006/relationships" xmlns:w="http://schemas.openxmlformats.org/wordprocessingml/2006/main" xmlns:w14="http://schemas.microsoft.com/office/word/2010/wordml" xmlns:w15="http://schemas.microsoft.com/office/word/2012/wordml" xmlns:w16cex="http://schemas.microsoft.com/office/word/2018/wordml/cex" xmlns:w16cid="http://schemas.microsoft.com/office/word/2016/wordml/cid" xmlns:w16="http://schemas.microsoft.com/office/word/2018/wordml" xmlns:w16sdtdh="http://schemas.microsoft.com/office/word/2020/wordml/sdtdatahash" xmlns:w16se="http://schemas.microsoft.com/office/word/2015/wordml/symex" mc:Ignorable="w14 w15 w16se w16cid w16 w16cex w16sdtdh">
   <w:docDefaults>
     <w:rPrDefault>
       <w:rPr>

</xml_diff>